<commit_message>
Updating README description details
</commit_message>
<xml_diff>
--- a/README.docx
+++ b/README.docx
@@ -11,7 +11,6 @@
           <w:lang w:val="en-US"/>
         </w:rPr>
       </w:pPr>
-      <w:proofErr w:type="spellStart"/>
       <w:r>
         <w:rPr>
           <w:b/>
@@ -20,7 +19,6 @@
         </w:rPr>
         <w:t>TecAlliance</w:t>
       </w:r>
-      <w:proofErr w:type="spellEnd"/>
     </w:p>
     <w:p>
       <w:pPr>
@@ -219,19 +217,7 @@
         <w:rPr>
           <w:lang w:val="en-US"/>
         </w:rPr>
-        <w:t>Box</w:t>
-      </w:r>
-      <w:r>
-        <w:rPr>
-          <w:lang w:val="en-US"/>
-        </w:rPr>
-        <w:t>2</w:t>
-      </w:r>
-      <w:r>
-        <w:rPr>
-          <w:lang w:val="en-US"/>
-        </w:rPr>
-        <w:t>(starting angle, starting distance, end angle, end distance)</w:t>
+        <w:t>Box2(starting angle, starting distance, end angle, end distance)</w:t>
       </w:r>
     </w:p>
     <w:p>
@@ -263,21 +249,7 @@
         <w:rPr>
           <w:lang w:val="en-US"/>
         </w:rPr>
-        <w:t xml:space="preserve"> can be represented by two coordinates, top </w:t>
-      </w:r>
-      <w:proofErr w:type="gramStart"/>
-      <w:r>
-        <w:rPr>
-          <w:lang w:val="en-US"/>
-        </w:rPr>
-        <w:t>left</w:t>
-      </w:r>
-      <w:proofErr w:type="gramEnd"/>
-      <w:r>
-        <w:rPr>
-          <w:lang w:val="en-US"/>
-        </w:rPr>
-        <w:t xml:space="preserve"> and bottom right. So mainly we are given following four coordinates.</w:t>
+        <w:t xml:space="preserve"> can be represented by two coordinates, top left and bottom right. So mainly we are given following four coordinates.</w:t>
       </w:r>
     </w:p>
     <w:p>
@@ -356,18 +328,8 @@
           <w:bCs/>
           <w:lang w:val="en-US"/>
         </w:rPr>
-        <w:t>distance*</w:t>
-      </w:r>
-      <w:proofErr w:type="gramStart"/>
-      <w:r>
-        <w:rPr>
-          <w:b/>
-          <w:bCs/>
-          <w:lang w:val="en-US"/>
-        </w:rPr>
-        <w:t>cos(</w:t>
-      </w:r>
-      <w:proofErr w:type="gramEnd"/>
+        <w:t>distance*cos(</w:t>
+      </w:r>
       <w:r>
         <w:rPr>
           <w:b/>
@@ -415,18 +377,8 @@
           <w:bCs/>
           <w:lang w:val="en-US"/>
         </w:rPr>
-        <w:t>distance*</w:t>
-      </w:r>
-      <w:proofErr w:type="gramStart"/>
-      <w:r>
-        <w:rPr>
-          <w:b/>
-          <w:bCs/>
-          <w:lang w:val="en-US"/>
-        </w:rPr>
-        <w:t>sin(</w:t>
-      </w:r>
-      <w:proofErr w:type="gramEnd"/>
+        <w:t>distance*sin(</w:t>
+      </w:r>
       <w:r>
         <w:rPr>
           <w:b/>
@@ -461,31 +413,6 @@
         <w:rPr>
           <w:lang w:val="en-US"/>
         </w:rPr>
-        <w:t xml:space="preserve">Note that: </w:t>
-      </w:r>
-      <w:r>
-        <w:rPr>
-          <w:lang w:val="en-US"/>
-        </w:rPr>
-        <w:t>an angle, in radians.</w:t>
-      </w:r>
-      <w:r>
-        <w:rPr>
-          <w:lang w:val="en-US"/>
-        </w:rPr>
-        <w:t xml:space="preserve"> </w:t>
-      </w:r>
-    </w:p>
-    <w:p>
-      <w:pPr>
-        <w:rPr>
-          <w:lang w:val="en-US"/>
-        </w:rPr>
-      </w:pPr>
-      <w:r>
-        <w:rPr>
-          <w:lang w:val="en-US"/>
-        </w:rPr>
         <w:t>Then, we have</w:t>
       </w:r>
       <w:r>
@@ -501,8 +428,6 @@
           <w:lang w:val="en-US"/>
         </w:rPr>
       </w:pPr>
-      <w:proofErr w:type="spellStart"/>
-      <w:proofErr w:type="gramStart"/>
       <w:r>
         <w:rPr>
           <w:lang w:val="en-US"/>
@@ -515,177 +440,65 @@
         </w:rPr>
         <w:t>ft</w:t>
       </w:r>
-      <w:proofErr w:type="spellEnd"/>
-      <w:r>
-        <w:rPr>
-          <w:lang w:val="en-US"/>
-        </w:rPr>
-        <w:t>(</w:t>
-      </w:r>
-      <w:proofErr w:type="gramEnd"/>
-      <w:r>
-        <w:rPr>
-          <w:lang w:val="en-US"/>
-        </w:rPr>
-        <w:t>X, Y);</w:t>
-      </w:r>
-    </w:p>
-    <w:p>
-      <w:pPr>
-        <w:rPr>
-          <w:lang w:val="en-US"/>
-        </w:rPr>
-      </w:pPr>
-      <w:proofErr w:type="spellStart"/>
-      <w:proofErr w:type="gramStart"/>
-      <w:r>
-        <w:rPr>
-          <w:lang w:val="en-US"/>
-        </w:rPr>
-        <w:t>PointBottomRight</w:t>
-      </w:r>
-      <w:proofErr w:type="spellEnd"/>
-      <w:r>
-        <w:rPr>
-          <w:lang w:val="en-US"/>
-        </w:rPr>
-        <w:t>(</w:t>
-      </w:r>
-      <w:proofErr w:type="gramEnd"/>
-      <w:r>
-        <w:rPr>
-          <w:lang w:val="en-US"/>
-        </w:rPr>
-        <w:t>X, Y);</w:t>
-      </w:r>
-    </w:p>
-    <w:p>
-      <w:pPr>
-        <w:rPr>
-          <w:lang w:val="en-US"/>
-        </w:rPr>
-      </w:pPr>
-    </w:p>
-    <w:p>
-      <w:pPr>
-        <w:rPr>
-          <w:b/>
-          <w:bCs/>
-          <w:lang w:val="en-US"/>
-        </w:rPr>
-      </w:pPr>
-      <w:r>
-        <w:rPr>
-          <w:b/>
-          <w:bCs/>
-          <w:lang w:val="en-US"/>
-        </w:rPr>
-        <w:t>Box1(</w:t>
-      </w:r>
-      <w:proofErr w:type="spellStart"/>
-      <w:r>
-        <w:rPr>
-          <w:b/>
-          <w:bCs/>
-          <w:lang w:val="en-US"/>
-        </w:rPr>
-        <w:t>PointTopLeft</w:t>
-      </w:r>
-      <w:proofErr w:type="spellEnd"/>
-      <w:r>
-        <w:rPr>
-          <w:b/>
-          <w:bCs/>
-          <w:lang w:val="en-US"/>
-        </w:rPr>
-        <w:t xml:space="preserve">, </w:t>
-      </w:r>
-      <w:proofErr w:type="spellStart"/>
-      <w:r>
-        <w:rPr>
-          <w:b/>
-          <w:bCs/>
-          <w:lang w:val="en-US"/>
-        </w:rPr>
-        <w:t>PointBottomRight</w:t>
-      </w:r>
-      <w:proofErr w:type="spellEnd"/>
-      <w:r>
-        <w:rPr>
-          <w:b/>
-          <w:bCs/>
-          <w:lang w:val="en-US"/>
-        </w:rPr>
-        <w:t>)</w:t>
-      </w:r>
-    </w:p>
-    <w:p>
-      <w:pPr>
-        <w:rPr>
-          <w:b/>
-          <w:bCs/>
-          <w:lang w:val="en-US"/>
-        </w:rPr>
-      </w:pPr>
-      <w:r>
-        <w:rPr>
-          <w:b/>
-          <w:bCs/>
-          <w:lang w:val="en-US"/>
-        </w:rPr>
-        <w:t>Box</w:t>
-      </w:r>
-      <w:r>
-        <w:rPr>
-          <w:b/>
-          <w:bCs/>
-          <w:lang w:val="en-US"/>
-        </w:rPr>
-        <w:t>2</w:t>
-      </w:r>
-      <w:r>
-        <w:rPr>
-          <w:b/>
-          <w:bCs/>
-          <w:lang w:val="en-US"/>
-        </w:rPr>
-        <w:t>(</w:t>
-      </w:r>
-      <w:proofErr w:type="spellStart"/>
-      <w:r>
-        <w:rPr>
-          <w:b/>
-          <w:bCs/>
-          <w:lang w:val="en-US"/>
-        </w:rPr>
-        <w:t>PointTopLeft</w:t>
-      </w:r>
-      <w:proofErr w:type="spellEnd"/>
-      <w:r>
-        <w:rPr>
-          <w:b/>
-          <w:bCs/>
-          <w:lang w:val="en-US"/>
-        </w:rPr>
-        <w:t xml:space="preserve">, </w:t>
-      </w:r>
-      <w:proofErr w:type="spellStart"/>
-      <w:r>
-        <w:rPr>
-          <w:b/>
-          <w:bCs/>
-          <w:lang w:val="en-US"/>
-        </w:rPr>
-        <w:t>PointBottomRight</w:t>
-      </w:r>
-      <w:proofErr w:type="spellEnd"/>
-      <w:r>
-        <w:rPr>
-          <w:b/>
-          <w:bCs/>
-          <w:lang w:val="en-US"/>
-        </w:rPr>
-        <w:t>)</w:t>
+      <w:r>
+        <w:rPr>
+          <w:lang w:val="en-US"/>
+        </w:rPr>
+        <w:t>(X, Y);</w:t>
+      </w:r>
+    </w:p>
+    <w:p>
+      <w:pPr>
+        <w:rPr>
+          <w:lang w:val="en-US"/>
+        </w:rPr>
+      </w:pPr>
+      <w:r>
+        <w:rPr>
+          <w:lang w:val="en-US"/>
+        </w:rPr>
+        <w:t>PointBottomRight(X, Y);</w:t>
+      </w:r>
+    </w:p>
+    <w:p>
+      <w:pPr>
+        <w:rPr>
+          <w:lang w:val="en-US"/>
+        </w:rPr>
+      </w:pPr>
+    </w:p>
+    <w:p>
+      <w:pPr>
+        <w:rPr>
+          <w:b/>
+          <w:bCs/>
+          <w:lang w:val="en-US"/>
+        </w:rPr>
+      </w:pPr>
+      <w:r>
+        <w:rPr>
+          <w:b/>
+          <w:bCs/>
+          <w:lang w:val="en-US"/>
+        </w:rPr>
+        <w:t>Box1(PointTopLeft, PointBottomRight)</w:t>
+      </w:r>
+    </w:p>
+    <w:p>
+      <w:pPr>
+        <w:rPr>
+          <w:b/>
+          <w:bCs/>
+          <w:lang w:val="en-US"/>
+        </w:rPr>
+      </w:pPr>
+      <w:r>
+        <w:rPr>
+          <w:b/>
+          <w:bCs/>
+          <w:lang w:val="en-US"/>
+        </w:rPr>
+        <w:t>Box2(PointTopLeft, PointBottomRight)</w:t>
       </w:r>
     </w:p>
     <w:p>
@@ -718,21 +531,7 @@
         <w:rPr>
           <w:lang w:val="en-US"/>
         </w:rPr>
-        <w:t xml:space="preserve">First, consider one way to define a </w:t>
-      </w:r>
-      <w:proofErr w:type="gramStart"/>
-      <w:r>
-        <w:rPr>
-          <w:lang w:val="en-US"/>
-        </w:rPr>
-        <w:t>two dimensional</w:t>
-      </w:r>
-      <w:proofErr w:type="gramEnd"/>
-      <w:r>
-        <w:rPr>
-          <w:lang w:val="en-US"/>
-        </w:rPr>
-        <w:t xml:space="preserve"> box is with:</w:t>
+        <w:t>First, consider one way to define a two dimensional box is with:</w:t>
       </w:r>
     </w:p>
     <w:p>
@@ -814,14 +613,12 @@
         </w:rPr>
         <w:t xml:space="preserve">Two overlapping </w:t>
       </w:r>
-      <w:proofErr w:type="gramStart"/>
       <w:r>
         <w:rPr>
           <w:lang w:val="en-US"/>
         </w:rPr>
         <w:t>box</w:t>
       </w:r>
-      <w:proofErr w:type="gramEnd"/>
       <w:r>
         <w:rPr>
           <w:lang w:val="en-US"/>
@@ -1234,19 +1031,11 @@
           <w:lang w:val="en-US"/>
         </w:rPr>
       </w:pPr>
-      <w:proofErr w:type="gramStart"/>
-      <w:r>
-        <w:rPr>
-          <w:lang w:val="en-US"/>
-        </w:rPr>
-        <w:t>But,</w:t>
-      </w:r>
-      <w:proofErr w:type="gramEnd"/>
-      <w:r>
-        <w:rPr>
-          <w:lang w:val="en-US"/>
-        </w:rPr>
-        <w:t xml:space="preserve"> </w:t>
+      <w:r>
+        <w:rPr>
+          <w:lang w:val="en-US"/>
+        </w:rPr>
+        <w:t xml:space="preserve">But, </w:t>
       </w:r>
       <w:r>
         <w:rPr>
@@ -1319,21 +1108,7 @@
         <w:rPr>
           <w:lang w:val="en-US"/>
         </w:rPr>
-        <w:t xml:space="preserve"> see the </w:t>
-      </w:r>
-      <w:proofErr w:type="gramStart"/>
-      <w:r>
-        <w:rPr>
-          <w:lang w:val="en-US"/>
-        </w:rPr>
-        <w:t>Max(</w:t>
-      </w:r>
-      <w:proofErr w:type="gramEnd"/>
-      <w:r>
-        <w:rPr>
-          <w:lang w:val="en-US"/>
-        </w:rPr>
-        <w:t xml:space="preserve">0, ...) * Max(0, ...) as part of the solution; it ensures that if any of the overlaps are negative </w:t>
+        <w:t xml:space="preserve"> see the Max(0, ...) * Max(0, ...) as part of the solution; it ensures that if any of the overlaps are negative </w:t>
       </w:r>
       <w:r>
         <w:rPr>
@@ -1557,7 +1332,6 @@
           <w:lang w:val="en-US"/>
         </w:rPr>
       </w:pPr>
-      <w:proofErr w:type="spellStart"/>
       <w:r>
         <w:rPr>
           <w:b/>
@@ -1568,124 +1342,7 @@
           <w:szCs w:val="20"/>
           <w:lang w:val="en-US"/>
         </w:rPr>
-        <w:t>percent_coverage</w:t>
-      </w:r>
-      <w:proofErr w:type="spellEnd"/>
-      <w:r>
-        <w:rPr>
-          <w:b/>
-          <w:bCs/>
-          <w:i/>
-          <w:iCs/>
-          <w:sz w:val="20"/>
-          <w:szCs w:val="20"/>
-          <w:lang w:val="en-US"/>
-        </w:rPr>
-        <w:t xml:space="preserve"> = </w:t>
-      </w:r>
-      <w:proofErr w:type="spellStart"/>
-      <w:r>
-        <w:rPr>
-          <w:b/>
-          <w:bCs/>
-          <w:i/>
-          <w:iCs/>
-          <w:sz w:val="20"/>
-          <w:szCs w:val="20"/>
-          <w:lang w:val="en-US"/>
-        </w:rPr>
-        <w:t>intersecting_area</w:t>
-      </w:r>
-      <w:proofErr w:type="spellEnd"/>
-      <w:r>
-        <w:rPr>
-          <w:b/>
-          <w:bCs/>
-          <w:i/>
-          <w:iCs/>
-          <w:sz w:val="20"/>
-          <w:szCs w:val="20"/>
-          <w:lang w:val="en-US"/>
-        </w:rPr>
-        <w:t xml:space="preserve"> / (</w:t>
-      </w:r>
-      <w:proofErr w:type="spellStart"/>
-      <w:r>
-        <w:rPr>
-          <w:b/>
-          <w:bCs/>
-          <w:i/>
-          <w:iCs/>
-          <w:sz w:val="20"/>
-          <w:szCs w:val="20"/>
-          <w:lang w:val="en-US"/>
-        </w:rPr>
-        <w:t>orange_area</w:t>
-      </w:r>
-      <w:proofErr w:type="spellEnd"/>
-      <w:r>
-        <w:rPr>
-          <w:b/>
-          <w:bCs/>
-          <w:i/>
-          <w:iCs/>
-          <w:sz w:val="20"/>
-          <w:szCs w:val="20"/>
-          <w:lang w:val="en-US"/>
-        </w:rPr>
-        <w:t xml:space="preserve"> + </w:t>
-      </w:r>
-      <w:proofErr w:type="spellStart"/>
-      <w:r>
-        <w:rPr>
-          <w:b/>
-          <w:bCs/>
-          <w:i/>
-          <w:iCs/>
-          <w:sz w:val="20"/>
-          <w:szCs w:val="20"/>
-          <w:lang w:val="en-US"/>
-        </w:rPr>
-        <w:t>blue_area</w:t>
-      </w:r>
-      <w:proofErr w:type="spellEnd"/>
-      <w:r>
-        <w:rPr>
-          <w:b/>
-          <w:bCs/>
-          <w:i/>
-          <w:iCs/>
-          <w:sz w:val="20"/>
-          <w:szCs w:val="20"/>
-          <w:lang w:val="en-US"/>
-        </w:rPr>
-        <w:t xml:space="preserve"> - </w:t>
-      </w:r>
-      <w:proofErr w:type="spellStart"/>
-      <w:r>
-        <w:rPr>
-          <w:b/>
-          <w:bCs/>
-          <w:i/>
-          <w:iCs/>
-          <w:sz w:val="20"/>
-          <w:szCs w:val="20"/>
-          <w:lang w:val="en-US"/>
-        </w:rPr>
-        <w:t>intersecting_area</w:t>
-      </w:r>
-      <w:proofErr w:type="spellEnd"/>
-      <w:r>
-        <w:rPr>
-          <w:b/>
-          <w:bCs/>
-          <w:i/>
-          <w:iCs/>
-          <w:sz w:val="20"/>
-          <w:szCs w:val="20"/>
-          <w:lang w:val="en-US"/>
-        </w:rPr>
-        <w:t>)</w:t>
+        <w:t>percent_coverage = intersecting_area / (orange_area + blue_area - intersecting_area)</w:t>
       </w:r>
     </w:p>
     <w:p>
@@ -1725,21 +1382,7 @@
         <w:rPr>
           <w:lang w:val="en-US"/>
         </w:rPr>
-        <w:t xml:space="preserve"> Please </w:t>
-      </w:r>
-      <w:proofErr w:type="gramStart"/>
-      <w:r>
-        <w:rPr>
-          <w:lang w:val="en-US"/>
-        </w:rPr>
-        <w:t>take a look</w:t>
-      </w:r>
-      <w:proofErr w:type="gramEnd"/>
-      <w:r>
-        <w:rPr>
-          <w:lang w:val="en-US"/>
-        </w:rPr>
-        <w:t xml:space="preserve"> codebase implementation </w:t>
+        <w:t xml:space="preserve"> Please take a look codebase implementation </w:t>
       </w:r>
       <w:r>
         <w:rPr>

</xml_diff>